<commit_message>
booking stage is physically completed
</commit_message>
<xml_diff>
--- a/info/omnifood-content.docx
+++ b/info/omnifood-content.docx
@@ -762,8 +762,6 @@
           <w:rFonts w:ascii="Arial" w:hAnsi="Arial" w:cs="Arial"/>
         </w:rPr>
       </w:pPr>
-      <w:bookmarkStart w:id="0" w:name="_GoBack"/>
-      <w:bookmarkEnd w:id="0"/>
     </w:p>
     <w:p>
       <w:pPr>
@@ -2690,6 +2688,28 @@
         <w:autoSpaceDE w:val="0"/>
         <w:autoSpaceDN w:val="0"/>
         <w:adjustRightInd w:val="0"/>
+        <w:rPr>
+          <w:rFonts w:ascii="Arial" w:hAnsi="Arial" w:cs="Arial"/>
+        </w:rPr>
+      </w:pPr>
+    </w:p>
+    <w:p>
+      <w:pPr>
+        <w:widowControl w:val="0"/>
+        <w:autoSpaceDE w:val="0"/>
+        <w:autoSpaceDN w:val="0"/>
+        <w:adjustRightInd w:val="0"/>
+        <w:rPr>
+          <w:rFonts w:ascii="Arial" w:hAnsi="Arial" w:cs="Arial"/>
+        </w:rPr>
+      </w:pPr>
+    </w:p>
+    <w:p>
+      <w:pPr>
+        <w:widowControl w:val="0"/>
+        <w:autoSpaceDE w:val="0"/>
+        <w:autoSpaceDN w:val="0"/>
+        <w:adjustRightInd w:val="0"/>
         <w:outlineLvl w:val="0"/>
         <w:rPr>
           <w:rFonts w:ascii="Arial" w:hAnsi="Arial" w:cs="Arial"/>
@@ -2816,6 +2836,7 @@
           <w:rFonts w:ascii="Arial" w:hAnsi="Arial" w:cs="Arial"/>
         </w:rPr>
       </w:pPr>
+      <w:bookmarkStart w:id="0" w:name="_GoBack"/>
       <w:r>
         <w:rPr>
           <w:rFonts w:ascii="Arial" w:hAnsi="Arial" w:cs="Arial"/>
@@ -2823,6 +2844,7 @@
         <w:t>How did you find us?</w:t>
       </w:r>
     </w:p>
+    <w:bookmarkEnd w:id="0"/>
     <w:p>
       <w:pPr>
         <w:widowControl w:val="0"/>

</xml_diff>